<commit_message>
doc(Final): update loop user interface design
</commit_message>
<xml_diff>
--- a/Final Report/User Interface Design/User_Interface_Design_Loop_hrz.docx
+++ b/Final Report/User Interface Design/User_Interface_Design_Loop_hrz.docx
@@ -53,20 +53,114 @@
         <w:rPr>
           <w:rFonts w:ascii="Verdana" w:hAnsi="Verdana"/>
         </w:rPr>
-        <w:t>The loop page in the Tutorial section helps users understand the usage of for loop and while loop and the difference between them. Since sorting algorithms rely heavily on loop statements, it is necessary to introduce them to our users.</w:t>
-      </w:r>
-    </w:p>
-    <w:p>
-      <w:pPr>
-        <w:rPr>
-          <w:rFonts w:ascii="Verdana" w:hAnsi="Verdana"/>
-        </w:rPr>
-      </w:pPr>
-      <w:r>
-        <w:rPr>
-          <w:rFonts w:ascii="Verdana" w:hAnsi="Verdana"/>
-        </w:rPr>
-        <w:t xml:space="preserve">Every time the user opens this page, a prompt box will be displayed to introduce this page’s usage briefly. </w:t>
+        <w:t xml:space="preserve">The loop page in the Tutorial section helps users understand the usage of for loop and while loop and the difference between them. </w:t>
+      </w:r>
+      <w:r>
+        <w:rPr>
+          <w:rFonts w:ascii="Verdana" w:hAnsi="Verdana"/>
+        </w:rPr>
+        <w:t xml:space="preserve">The main body is shown below in </w:t>
+      </w:r>
+      <w:r>
+        <w:rPr>
+          <w:rFonts w:ascii="Verdana" w:hAnsi="Verdana"/>
+          <w:highlight w:val="yellow"/>
+        </w:rPr>
+        <w:t>Figure n</w:t>
+      </w:r>
+      <w:r>
+        <w:rPr>
+          <w:rFonts w:ascii="Verdana" w:hAnsi="Verdana"/>
+        </w:rPr>
+        <w:t xml:space="preserve">. </w:t>
+      </w:r>
+      <w:proofErr w:type="gramStart"/>
+      <w:r>
+        <w:rPr>
+          <w:rFonts w:ascii="Verdana" w:hAnsi="Verdana"/>
+        </w:rPr>
+        <w:t>Since</w:t>
+      </w:r>
+      <w:proofErr w:type="gramEnd"/>
+      <w:r>
+        <w:rPr>
+          <w:rFonts w:ascii="Verdana" w:hAnsi="Verdana"/>
+        </w:rPr>
+        <w:t xml:space="preserve"> sorting algorithms rely heavily on loop statements, it is necessary to introduce them to our users.</w:t>
+      </w:r>
+    </w:p>
+    <w:p>
+      <w:pPr>
+        <w:rPr>
+          <w:rFonts w:ascii="Verdana" w:hAnsi="Verdana"/>
+        </w:rPr>
+      </w:pPr>
+    </w:p>
+    <w:p>
+      <w:pPr>
+        <w:rPr>
+          <w:rFonts w:ascii="Verdana" w:hAnsi="Verdana" w:hint="eastAsia"/>
+        </w:rPr>
+      </w:pPr>
+      <w:r>
+        <w:rPr>
+          <w:rFonts w:ascii="Verdana" w:hAnsi="Verdana"/>
+          <w:noProof/>
+        </w:rPr>
+        <w:drawing>
+          <wp:inline distT="0" distB="0" distL="0" distR="0" wp14:anchorId="484EE208" wp14:editId="08CFE04D">
+            <wp:extent cx="5274310" cy="3330575"/>
+            <wp:effectExtent l="0" t="0" r="0" b="0"/>
+            <wp:docPr id="5" name="图片 5" descr="图形用户界面, 应用程序&#10;&#10;描述已自动生成"/>
+            <wp:cNvGraphicFramePr>
+              <a:graphicFrameLocks xmlns:a="http://schemas.openxmlformats.org/drawingml/2006/main" noChangeAspect="1"/>
+            </wp:cNvGraphicFramePr>
+            <a:graphic xmlns:a="http://schemas.openxmlformats.org/drawingml/2006/main">
+              <a:graphicData uri="http://schemas.openxmlformats.org/drawingml/2006/picture">
+                <pic:pic xmlns:pic="http://schemas.openxmlformats.org/drawingml/2006/picture">
+                  <pic:nvPicPr>
+                    <pic:cNvPr id="5" name="图片 5" descr="图形用户界面, 应用程序&#10;&#10;描述已自动生成"/>
+                    <pic:cNvPicPr/>
+                  </pic:nvPicPr>
+                  <pic:blipFill>
+                    <a:blip r:embed="rId4" cstate="print">
+                      <a:extLst>
+                        <a:ext uri="{28A0092B-C50C-407E-A947-70E740481C1C}">
+                          <a14:useLocalDpi xmlns:a14="http://schemas.microsoft.com/office/drawing/2010/main" val="0"/>
+                        </a:ext>
+                      </a:extLst>
+                    </a:blip>
+                    <a:stretch>
+                      <a:fillRect/>
+                    </a:stretch>
+                  </pic:blipFill>
+                  <pic:spPr>
+                    <a:xfrm>
+                      <a:off x="0" y="0"/>
+                      <a:ext cx="5274310" cy="3330575"/>
+                    </a:xfrm>
+                    <a:prstGeom prst="rect">
+                      <a:avLst/>
+                    </a:prstGeom>
+                  </pic:spPr>
+                </pic:pic>
+              </a:graphicData>
+            </a:graphic>
+          </wp:inline>
+        </w:drawing>
+      </w:r>
+    </w:p>
+    <w:p>
+      <w:pPr>
+        <w:rPr>
+          <w:rFonts w:ascii="Verdana" w:hAnsi="Verdana" w:hint="eastAsia"/>
+        </w:rPr>
+      </w:pPr>
+      <w:r>
+        <w:rPr>
+          <w:rFonts w:ascii="Verdana" w:hAnsi="Verdana"/>
+        </w:rPr>
+        <w:t>Every time the user opens this page, a prompt box will be displayed to introduce this page’s usage briefly.</w:t>
       </w:r>
     </w:p>
     <w:p>
@@ -96,7 +190,7 @@
                     <pic:cNvPicPr/>
                   </pic:nvPicPr>
                   <pic:blipFill>
-                    <a:blip r:embed="rId4" cstate="print">
+                    <a:blip r:embed="rId5" cstate="print">
                       <a:extLst>
                         <a:ext uri="{28A0092B-C50C-407E-A947-70E740481C1C}">
                           <a14:useLocalDpi xmlns:a14="http://schemas.microsoft.com/office/drawing/2010/main" val="0"/>
@@ -133,6 +227,7 @@
         <w:rPr>
           <w:rFonts w:ascii="Verdana" w:hAnsi="Verdana"/>
         </w:rPr>
+        <w:lastRenderedPageBreak/>
         <w:t>Figure n. prompt box</w:t>
       </w:r>
     </w:p>
@@ -146,20 +241,7 @@
         <w:rPr>
           <w:rFonts w:ascii="Verdana" w:hAnsi="Verdana"/>
         </w:rPr>
-        <w:t xml:space="preserve">The main body of the loop page is shown in </w:t>
-      </w:r>
-      <w:r>
-        <w:rPr>
-          <w:rFonts w:ascii="Verdana" w:hAnsi="Verdana"/>
-          <w:highlight w:val="yellow"/>
-        </w:rPr>
-        <w:t>Figure n</w:t>
-      </w:r>
-      <w:r>
-        <w:rPr>
-          <w:rFonts w:ascii="Verdana" w:hAnsi="Verdana"/>
-        </w:rPr>
-        <w:t xml:space="preserve">, which consists of two simple examples. Each example is a component named </w:t>
+        <w:t xml:space="preserve">The main body of the loop page consists of two simple examples. Each example is a component named </w:t>
       </w:r>
       <w:proofErr w:type="spellStart"/>
       <w:proofErr w:type="gramStart"/>
@@ -203,54 +285,6 @@
           <w:rFonts w:ascii="Verdana" w:hAnsi="Verdana"/>
         </w:rPr>
       </w:pPr>
-      <w:r>
-        <w:rPr>
-          <w:rFonts w:ascii="Verdana" w:hAnsi="Verdana"/>
-          <w:noProof/>
-        </w:rPr>
-        <w:lastRenderedPageBreak/>
-        <w:drawing>
-          <wp:inline distT="0" distB="0" distL="0" distR="0" wp14:anchorId="702D73B3" wp14:editId="5CA7C749">
-            <wp:extent cx="5274310" cy="3330575"/>
-            <wp:effectExtent l="0" t="0" r="0" b="0"/>
-            <wp:docPr id="5" name="图片 5" descr="图形用户界面, 应用程序&#10;&#10;描述已自动生成"/>
-            <wp:cNvGraphicFramePr>
-              <a:graphicFrameLocks xmlns:a="http://schemas.openxmlformats.org/drawingml/2006/main" noChangeAspect="1"/>
-            </wp:cNvGraphicFramePr>
-            <a:graphic xmlns:a="http://schemas.openxmlformats.org/drawingml/2006/main">
-              <a:graphicData uri="http://schemas.openxmlformats.org/drawingml/2006/picture">
-                <pic:pic xmlns:pic="http://schemas.openxmlformats.org/drawingml/2006/picture">
-                  <pic:nvPicPr>
-                    <pic:cNvPr id="5" name="图片 5" descr="图形用户界面, 应用程序&#10;&#10;描述已自动生成"/>
-                    <pic:cNvPicPr/>
-                  </pic:nvPicPr>
-                  <pic:blipFill>
-                    <a:blip r:embed="rId5" cstate="print">
-                      <a:extLst>
-                        <a:ext uri="{28A0092B-C50C-407E-A947-70E740481C1C}">
-                          <a14:useLocalDpi xmlns:a14="http://schemas.microsoft.com/office/drawing/2010/main" val="0"/>
-                        </a:ext>
-                      </a:extLst>
-                    </a:blip>
-                    <a:stretch>
-                      <a:fillRect/>
-                    </a:stretch>
-                  </pic:blipFill>
-                  <pic:spPr>
-                    <a:xfrm>
-                      <a:off x="0" y="0"/>
-                      <a:ext cx="5274310" cy="3330575"/>
-                    </a:xfrm>
-                    <a:prstGeom prst="rect">
-                      <a:avLst/>
-                    </a:prstGeom>
-                  </pic:spPr>
-                </pic:pic>
-              </a:graphicData>
-            </a:graphic>
-          </wp:inline>
-        </w:drawing>
-      </w:r>
     </w:p>
     <w:p>
       <w:pPr>
@@ -481,7 +515,7 @@
     <w:p>
       <w:pPr>
         <w:rPr>
-          <w:rFonts w:ascii="Verdana" w:hAnsi="Verdana" w:hint="eastAsia"/>
+          <w:rFonts w:ascii="Verdana" w:hAnsi="Verdana"/>
         </w:rPr>
       </w:pPr>
       <w:r>

</xml_diff>